<commit_message>
new doc is now modified
</commit_message>
<xml_diff>
--- a/sampath practise.docx
+++ b/sampath practise.docx
@@ -13,8 +13,14 @@
       </w:r>
     </w:p>
     <w:p>
+      <w:r>
+        <w:t>Now making some changes and commiting</w:t>
+      </w:r>
       <w:bookmarkStart w:id="0" w:name="_GoBack"/>
       <w:bookmarkEnd w:id="0"/>
+      <w:r>
+        <w:t xml:space="preserve"> the same file and let’s see the changes</w:t>
+      </w:r>
     </w:p>
     <w:sectPr>
       <w:pgSz w:w="11906" w:h="16838"/>

</xml_diff>